<commit_message>
multiple linear regression report done
</commit_message>
<xml_diff>
--- a/x23436786_Report.docx
+++ b/x23436786_Report.docx
@@ -205,325 +205,748 @@
     </w:p>
     <w:p>
       <w:pPr>
-        <w:pStyle w:val="Abstract"/>
+        <w:pStyle w:val="Heading1"/>
+      </w:pPr>
+      <w:r>
+        <w:t>Multiple Linear Regression</w:t>
+      </w:r>
+    </w:p>
+    <w:p>
+      <w:pPr>
+        <w:pStyle w:val="Heading2"/>
+      </w:pPr>
+      <w:r>
+        <w:t>Introduction</w:t>
+      </w:r>
+    </w:p>
+    <w:p>
+      <w:pPr>
+        <w:pStyle w:val="BodyText"/>
+      </w:pPr>
+      <w:r>
+        <w:t>Multiple linear regression is a fundamental statistical technique used to model the relationship between a dependent variable and multiple independent variables. It plays a critical role in predictive analytics, enabling practitioners to uncover insights and make data-driven decisions. However, the validity of a regression model depends</w:t>
+      </w:r>
+      <w:r>
+        <w:t xml:space="preserve"> </w:t>
+      </w:r>
+      <w:r>
+        <w:t>on satisfying certain assumptions, collectively known as the Gauss-Markov conditions: linearity, homoscedasticity, independence of errors, absence of multicollinearity, and normality of residuals.</w:t>
+      </w:r>
+    </w:p>
+    <w:p>
+      <w:pPr>
+        <w:pStyle w:val="BodyText"/>
+      </w:pPr>
+      <w:r>
+        <w:t>In this study, a</w:t>
+      </w:r>
+      <w:r>
+        <w:t xml:space="preserve"> </w:t>
+      </w:r>
+      <w:r>
+        <w:t xml:space="preserve">dataset with 1,000 observations was </w:t>
+      </w:r>
+      <w:proofErr w:type="spellStart"/>
+      <w:r>
+        <w:t>analyzed</w:t>
+      </w:r>
+      <w:proofErr w:type="spellEnd"/>
+      <w:r>
+        <w:t xml:space="preserve"> using multiple linear regression. The dataset includes one dependent variable (y) and three independent variables (</w:t>
+      </w:r>
+      <w:r>
+        <w:rPr>
+          <w:i/>
+          <w:spacing w:val="0"/>
+          <w:lang w:val="en-US" w:eastAsia="en-US"/>
+        </w:rPr>
+        <w:t>x1,x2,x3​</w:t>
+      </w:r>
+      <w:r>
+        <w:rPr>
+          <w:iCs/>
+          <w:spacing w:val="0"/>
+          <w:lang w:val="en-US" w:eastAsia="en-US"/>
+        </w:rPr>
+        <w:t>)</w:t>
+      </w:r>
+      <w:r>
+        <w:rPr>
+          <w:i/>
+          <w:spacing w:val="0"/>
+          <w:lang w:val="en-US" w:eastAsia="en-US"/>
+        </w:rPr>
+        <w:t>,</w:t>
+      </w:r>
+      <w:r>
+        <w:t xml:space="preserve"> where x3​ is categorical with three levels. The goal is to build a</w:t>
+      </w:r>
+      <w:r>
+        <w:t xml:space="preserve"> </w:t>
+      </w:r>
+      <w:r>
+        <w:t>regression model that adheres to the Gauss-Markov assumptions while achieving</w:t>
+      </w:r>
+      <w:r>
+        <w:t xml:space="preserve"> </w:t>
+      </w:r>
+      <w:r>
+        <w:t>predictive performance.</w:t>
+      </w:r>
+    </w:p>
+    <w:p>
+      <w:pPr>
+        <w:pStyle w:val="BodyText"/>
+      </w:pPr>
+      <w:r>
+        <w:t>This paper presents the methodology for building and diagnosing the regression model, evaluates its predictive accuracy, and discusses the implications of the findings.</w:t>
+      </w:r>
+    </w:p>
+    <w:p>
+      <w:pPr>
+        <w:pStyle w:val="Heading2"/>
+      </w:pPr>
+      <w:r>
+        <w:t>Exploratory Data Analysis</w:t>
+      </w:r>
+    </w:p>
+    <w:p>
+      <w:pPr>
+        <w:ind w:left="288"/>
+        <w:jc w:val="both"/>
+      </w:pPr>
+      <w:r>
+        <w:t>The dataset used contains 1,000 rows and 4 rows:</w:t>
+      </w:r>
+    </w:p>
+    <w:p>
+      <w:pPr>
+        <w:pStyle w:val="ListParagraph"/>
+        <w:numPr>
+          <w:ilvl w:val="0"/>
+          <w:numId w:val="31"/>
+        </w:numPr>
+        <w:jc w:val="both"/>
+      </w:pPr>
+      <w:r>
         <w:rPr>
           <w:i/>
           <w:iCs/>
         </w:rPr>
+        <w:t>y</w:t>
+      </w:r>
+      <w:r>
+        <w:t>: A continuous dependent variable.</w:t>
+      </w:r>
+    </w:p>
+    <w:p>
+      <w:pPr>
+        <w:pStyle w:val="ListParagraph"/>
+        <w:numPr>
+          <w:ilvl w:val="0"/>
+          <w:numId w:val="31"/>
+        </w:numPr>
+        <w:jc w:val="both"/>
       </w:pPr>
       <w:r>
         <w:rPr>
           <w:i/>
           <w:iCs/>
         </w:rPr>
-        <w:t>Abstract</w:t>
-      </w:r>
-      <w:r>
-        <w:t>—</w:t>
-      </w:r>
-      <w:r>
-        <w:t xml:space="preserve">This electronic document is a “live” template and already defines the components of your paper [title, text, heads, etc.] in its style sheet. </w:t>
-      </w:r>
-      <w:r>
-        <w:t xml:space="preserve"> </w:t>
-      </w:r>
-      <w:r>
-        <w:rPr>
-          <w:i/>
-        </w:rPr>
-        <w:t>*</w:t>
-      </w:r>
-      <w:r>
-        <w:rPr>
-          <w:i/>
-        </w:rPr>
-        <w:t>CRITICAL:  Do</w:t>
-      </w:r>
-      <w:r>
-        <w:rPr>
-          <w:rFonts w:eastAsia="Times New Roman"/>
-          <w:i/>
-        </w:rPr>
-        <w:t xml:space="preserve"> </w:t>
-      </w:r>
-      <w:r>
-        <w:rPr>
-          <w:i/>
-        </w:rPr>
-        <w:t>Not</w:t>
-      </w:r>
-      <w:r>
-        <w:rPr>
-          <w:rFonts w:eastAsia="Times New Roman"/>
-          <w:i/>
-        </w:rPr>
-        <w:t xml:space="preserve"> </w:t>
-      </w:r>
-      <w:r>
-        <w:rPr>
-          <w:i/>
-        </w:rPr>
-        <w:t>Use</w:t>
-      </w:r>
-      <w:r>
-        <w:rPr>
-          <w:rFonts w:eastAsia="Times New Roman"/>
-          <w:i/>
-        </w:rPr>
-        <w:t xml:space="preserve"> </w:t>
-      </w:r>
-      <w:r>
-        <w:rPr>
-          <w:i/>
-        </w:rPr>
-        <w:t>Symbols,</w:t>
-      </w:r>
-      <w:r>
-        <w:rPr>
-          <w:rFonts w:eastAsia="Times New Roman"/>
-          <w:i/>
-        </w:rPr>
-        <w:t xml:space="preserve"> </w:t>
-      </w:r>
-      <w:r>
-        <w:rPr>
-          <w:i/>
-        </w:rPr>
-        <w:t>Special</w:t>
-      </w:r>
-      <w:r>
-        <w:rPr>
-          <w:rFonts w:eastAsia="Times New Roman"/>
-          <w:i/>
-        </w:rPr>
-        <w:t xml:space="preserve"> </w:t>
-      </w:r>
-      <w:r>
-        <w:rPr>
-          <w:i/>
-        </w:rPr>
-        <w:t>Characters,</w:t>
-      </w:r>
-      <w:r>
-        <w:rPr>
-          <w:rFonts w:eastAsia="Times New Roman"/>
-          <w:i/>
-        </w:rPr>
-        <w:t xml:space="preserve"> </w:t>
-      </w:r>
-      <w:r>
-        <w:rPr>
-          <w:rFonts w:eastAsia="Times New Roman"/>
-          <w:i/>
-        </w:rPr>
-        <w:t xml:space="preserve">Footnotes, </w:t>
-      </w:r>
-      <w:r>
-        <w:rPr>
-          <w:i/>
-        </w:rPr>
-        <w:t>or</w:t>
-      </w:r>
-      <w:r>
-        <w:rPr>
-          <w:rFonts w:eastAsia="Times New Roman"/>
-          <w:i/>
-        </w:rPr>
-        <w:t xml:space="preserve"> </w:t>
-      </w:r>
-      <w:r>
-        <w:rPr>
-          <w:i/>
-        </w:rPr>
-        <w:t>Math</w:t>
-      </w:r>
-      <w:r>
-        <w:rPr>
-          <w:rFonts w:eastAsia="Times New Roman"/>
-          <w:i/>
-        </w:rPr>
-        <w:t xml:space="preserve"> </w:t>
-      </w:r>
-      <w:r>
-        <w:rPr>
-          <w:i/>
-        </w:rPr>
-        <w:t>in</w:t>
-      </w:r>
-      <w:r>
-        <w:rPr>
-          <w:rFonts w:eastAsia="Times New Roman"/>
-          <w:i/>
-        </w:rPr>
-        <w:t xml:space="preserve"> Paper </w:t>
-      </w:r>
-      <w:r>
-        <w:rPr>
-          <w:i/>
-        </w:rPr>
-        <w:t>Title</w:t>
-      </w:r>
-      <w:r>
-        <w:rPr>
-          <w:rFonts w:eastAsia="Times New Roman"/>
-          <w:i/>
-        </w:rPr>
-        <w:t xml:space="preserve"> o</w:t>
-      </w:r>
-      <w:r>
-        <w:rPr>
-          <w:i/>
-        </w:rPr>
-        <w:t>r</w:t>
-      </w:r>
-      <w:r>
-        <w:rPr>
-          <w:rFonts w:eastAsia="Times New Roman"/>
-          <w:i/>
-        </w:rPr>
-        <w:t xml:space="preserve"> </w:t>
-      </w:r>
-      <w:r>
-        <w:rPr>
-          <w:i/>
-        </w:rPr>
-        <w:t>Abstract</w:t>
-      </w:r>
-      <w:r>
-        <w:t xml:space="preserve">. </w:t>
-      </w:r>
-      <w:r>
-        <w:rPr>
-          <w:iCs/>
-        </w:rPr>
-        <w:t>(</w:t>
-      </w:r>
-      <w:r>
-        <w:rPr>
-          <w:b w:val="0"/>
+        <w:t>x1, x2</w:t>
+      </w:r>
+      <w:r>
+        <w:t>: Continuous independent variables.</w:t>
+      </w:r>
+    </w:p>
+    <w:p>
+      <w:pPr>
+        <w:pStyle w:val="ListParagraph"/>
+        <w:numPr>
+          <w:ilvl w:val="0"/>
+          <w:numId w:val="31"/>
+        </w:numPr>
+        <w:jc w:val="both"/>
+      </w:pPr>
+      <w:r>
+        <w:rPr>
           <w:i/>
           <w:iCs/>
         </w:rPr>
-        <w:t>Abstract</w:t>
+        <w:t>x3</w:t>
+      </w:r>
+      <w:r>
+        <w:t>: A categorical independent variable with three levels (</w:t>
+      </w:r>
+      <w:proofErr w:type="gramStart"/>
+      <w:r>
+        <w:t>A,B</w:t>
+      </w:r>
+      <w:proofErr w:type="gramEnd"/>
+      <w:r>
+        <w:t>,C)</w:t>
+      </w:r>
+    </w:p>
+    <w:p>
+      <w:pPr>
+        <w:pStyle w:val="tablehead"/>
+      </w:pPr>
+      <w:r>
+        <w:t>Descriptive Statistics for variables</w:t>
+      </w:r>
+    </w:p>
+    <w:tbl>
+      <w:tblPr>
+        <w:tblW w:w="4860" w:type="dxa"/>
+        <w:jc w:val="center"/>
+        <w:tblBorders>
+          <w:top w:val="single" w:sz="2" w:space="0" w:color="auto"/>
+          <w:left w:val="single" w:sz="2" w:space="0" w:color="auto"/>
+          <w:bottom w:val="single" w:sz="2" w:space="0" w:color="auto"/>
+          <w:right w:val="single" w:sz="2" w:space="0" w:color="auto"/>
+          <w:insideH w:val="single" w:sz="2" w:space="0" w:color="auto"/>
+          <w:insideV w:val="single" w:sz="2" w:space="0" w:color="auto"/>
+        </w:tblBorders>
+        <w:tblLayout w:type="fixed"/>
+        <w:tblLook w:val="0000" w:firstRow="0" w:lastRow="0" w:firstColumn="0" w:lastColumn="0" w:noHBand="0" w:noVBand="0"/>
+      </w:tblPr>
+      <w:tblGrid>
+        <w:gridCol w:w="1320"/>
+        <w:gridCol w:w="1320"/>
+        <w:gridCol w:w="1320"/>
+        <w:gridCol w:w="900"/>
+      </w:tblGrid>
+      <w:tr>
+        <w:trPr>
+          <w:cantSplit/>
+          <w:trHeight w:val="308"/>
+          <w:tblHeader/>
+          <w:jc w:val="center"/>
+        </w:trPr>
+        <w:tc>
+          <w:tcPr>
+            <w:tcW w:w="1320" w:type="dxa"/>
+            <w:tcBorders>
+              <w:top w:val="single" w:sz="4" w:space="0" w:color="auto"/>
+              <w:bottom w:val="single" w:sz="4" w:space="0" w:color="auto"/>
+            </w:tcBorders>
+          </w:tcPr>
+          <w:p>
+            <w:pPr>
+              <w:pStyle w:val="tablecopy"/>
+            </w:pPr>
+            <w:r>
+              <w:t>Variable</w:t>
+            </w:r>
+          </w:p>
+        </w:tc>
+        <w:tc>
+          <w:tcPr>
+            <w:tcW w:w="1320" w:type="dxa"/>
+            <w:tcBorders>
+              <w:bottom w:val="single" w:sz="4" w:space="0" w:color="auto"/>
+            </w:tcBorders>
+            <w:vAlign w:val="center"/>
+          </w:tcPr>
+          <w:p>
+            <w:pPr>
+              <w:pStyle w:val="tablecolsubhead"/>
+            </w:pPr>
+          </w:p>
+        </w:tc>
+        <w:tc>
+          <w:tcPr>
+            <w:tcW w:w="1320" w:type="dxa"/>
+            <w:vAlign w:val="center"/>
+          </w:tcPr>
+          <w:p>
+            <w:pPr>
+              <w:pStyle w:val="tablecolsubhead"/>
+            </w:pPr>
+          </w:p>
+        </w:tc>
+        <w:tc>
+          <w:tcPr>
+            <w:tcW w:w="900" w:type="dxa"/>
+            <w:vAlign w:val="center"/>
+          </w:tcPr>
+          <w:p>
+            <w:pPr>
+              <w:pStyle w:val="tablecolsubhead"/>
+            </w:pPr>
+          </w:p>
+        </w:tc>
+      </w:tr>
+      <w:tr>
+        <w:trPr>
+          <w:trHeight w:val="308"/>
+          <w:jc w:val="center"/>
+        </w:trPr>
+        <w:tc>
+          <w:tcPr>
+            <w:tcW w:w="1320" w:type="dxa"/>
+            <w:tcBorders>
+              <w:top w:val="single" w:sz="4" w:space="0" w:color="auto"/>
+              <w:bottom w:val="single" w:sz="4" w:space="0" w:color="auto"/>
+            </w:tcBorders>
+            <w:vAlign w:val="center"/>
+          </w:tcPr>
+          <w:p>
+            <w:pPr>
+              <w:pStyle w:val="tablecopy"/>
+            </w:pPr>
+          </w:p>
+        </w:tc>
+        <w:tc>
+          <w:tcPr>
+            <w:tcW w:w="1320" w:type="dxa"/>
+            <w:tcBorders>
+              <w:top w:val="single" w:sz="4" w:space="0" w:color="auto"/>
+              <w:bottom w:val="single" w:sz="4" w:space="0" w:color="auto"/>
+            </w:tcBorders>
+            <w:vAlign w:val="center"/>
+          </w:tcPr>
+          <w:p>
+            <w:pPr>
+              <w:pStyle w:val="tablecopy"/>
+            </w:pPr>
+          </w:p>
+        </w:tc>
+        <w:tc>
+          <w:tcPr>
+            <w:tcW w:w="1320" w:type="dxa"/>
+            <w:tcBorders>
+              <w:bottom w:val="single" w:sz="4" w:space="0" w:color="auto"/>
+            </w:tcBorders>
+            <w:vAlign w:val="center"/>
+          </w:tcPr>
+          <w:p>
+            <w:pPr>
+              <w:rPr>
+                <w:sz w:val="16"/>
+                <w:szCs w:val="16"/>
+              </w:rPr>
+            </w:pPr>
+          </w:p>
+        </w:tc>
+        <w:tc>
+          <w:tcPr>
+            <w:tcW w:w="900" w:type="dxa"/>
+            <w:tcBorders>
+              <w:bottom w:val="single" w:sz="4" w:space="0" w:color="auto"/>
+            </w:tcBorders>
+            <w:vAlign w:val="center"/>
+          </w:tcPr>
+          <w:p>
+            <w:pPr>
+              <w:rPr>
+                <w:sz w:val="16"/>
+                <w:szCs w:val="16"/>
+              </w:rPr>
+            </w:pPr>
+          </w:p>
+        </w:tc>
+      </w:tr>
+      <w:tr>
+        <w:trPr>
+          <w:trHeight w:val="308"/>
+          <w:jc w:val="center"/>
+        </w:trPr>
+        <w:tc>
+          <w:tcPr>
+            <w:tcW w:w="1320" w:type="dxa"/>
+            <w:tcBorders>
+              <w:top w:val="single" w:sz="4" w:space="0" w:color="auto"/>
+              <w:bottom w:val="single" w:sz="4" w:space="0" w:color="auto"/>
+            </w:tcBorders>
+            <w:vAlign w:val="center"/>
+          </w:tcPr>
+          <w:p>
+            <w:pPr>
+              <w:pStyle w:val="tablecopy"/>
+            </w:pPr>
+          </w:p>
+        </w:tc>
+        <w:tc>
+          <w:tcPr>
+            <w:tcW w:w="1320" w:type="dxa"/>
+            <w:tcBorders>
+              <w:top w:val="single" w:sz="4" w:space="0" w:color="auto"/>
+            </w:tcBorders>
+            <w:vAlign w:val="center"/>
+          </w:tcPr>
+          <w:p>
+            <w:pPr>
+              <w:pStyle w:val="tablecopy"/>
+            </w:pPr>
+          </w:p>
+        </w:tc>
+        <w:tc>
+          <w:tcPr>
+            <w:tcW w:w="1320" w:type="dxa"/>
+            <w:tcBorders>
+              <w:top w:val="single" w:sz="4" w:space="0" w:color="auto"/>
+            </w:tcBorders>
+            <w:vAlign w:val="center"/>
+          </w:tcPr>
+          <w:p>
+            <w:pPr>
+              <w:rPr>
+                <w:sz w:val="16"/>
+                <w:szCs w:val="16"/>
+              </w:rPr>
+            </w:pPr>
+          </w:p>
+        </w:tc>
+        <w:tc>
+          <w:tcPr>
+            <w:tcW w:w="900" w:type="dxa"/>
+            <w:tcBorders>
+              <w:top w:val="single" w:sz="4" w:space="0" w:color="auto"/>
+            </w:tcBorders>
+            <w:vAlign w:val="center"/>
+          </w:tcPr>
+          <w:p>
+            <w:pPr>
+              <w:rPr>
+                <w:sz w:val="16"/>
+                <w:szCs w:val="16"/>
+              </w:rPr>
+            </w:pPr>
+          </w:p>
+        </w:tc>
+      </w:tr>
+      <w:tr>
+        <w:trPr>
+          <w:trHeight w:val="308"/>
+          <w:jc w:val="center"/>
+        </w:trPr>
+        <w:tc>
+          <w:tcPr>
+            <w:tcW w:w="1320" w:type="dxa"/>
+            <w:tcBorders>
+              <w:top w:val="single" w:sz="4" w:space="0" w:color="auto"/>
+              <w:bottom w:val="single" w:sz="4" w:space="0" w:color="auto"/>
+            </w:tcBorders>
+            <w:vAlign w:val="center"/>
+          </w:tcPr>
+          <w:p>
+            <w:pPr>
+              <w:pStyle w:val="tablecopy"/>
+            </w:pPr>
+          </w:p>
+        </w:tc>
+        <w:tc>
+          <w:tcPr>
+            <w:tcW w:w="1320" w:type="dxa"/>
+            <w:vAlign w:val="center"/>
+          </w:tcPr>
+          <w:p>
+            <w:pPr>
+              <w:pStyle w:val="tablecopy"/>
+            </w:pPr>
+          </w:p>
+        </w:tc>
+        <w:tc>
+          <w:tcPr>
+            <w:tcW w:w="1320" w:type="dxa"/>
+            <w:vAlign w:val="center"/>
+          </w:tcPr>
+          <w:p>
+            <w:pPr>
+              <w:rPr>
+                <w:sz w:val="16"/>
+                <w:szCs w:val="16"/>
+              </w:rPr>
+            </w:pPr>
+          </w:p>
+        </w:tc>
+        <w:tc>
+          <w:tcPr>
+            <w:tcW w:w="900" w:type="dxa"/>
+            <w:vAlign w:val="center"/>
+          </w:tcPr>
+          <w:p>
+            <w:pPr>
+              <w:rPr>
+                <w:sz w:val="16"/>
+                <w:szCs w:val="16"/>
+              </w:rPr>
+            </w:pPr>
+          </w:p>
+        </w:tc>
+      </w:tr>
+      <w:tr>
+        <w:trPr>
+          <w:trHeight w:val="308"/>
+          <w:jc w:val="center"/>
+        </w:trPr>
+        <w:tc>
+          <w:tcPr>
+            <w:tcW w:w="1320" w:type="dxa"/>
+            <w:tcBorders>
+              <w:top w:val="single" w:sz="4" w:space="0" w:color="auto"/>
+              <w:bottom w:val="single" w:sz="4" w:space="0" w:color="auto"/>
+            </w:tcBorders>
+            <w:vAlign w:val="center"/>
+          </w:tcPr>
+          <w:p>
+            <w:pPr>
+              <w:pStyle w:val="tablecopy"/>
+            </w:pPr>
+          </w:p>
+        </w:tc>
+        <w:tc>
+          <w:tcPr>
+            <w:tcW w:w="1320" w:type="dxa"/>
+            <w:vAlign w:val="center"/>
+          </w:tcPr>
+          <w:p>
+            <w:pPr>
+              <w:pStyle w:val="tablecopy"/>
+            </w:pPr>
+          </w:p>
+        </w:tc>
+        <w:tc>
+          <w:tcPr>
+            <w:tcW w:w="1320" w:type="dxa"/>
+            <w:vAlign w:val="center"/>
+          </w:tcPr>
+          <w:p>
+            <w:pPr>
+              <w:rPr>
+                <w:sz w:val="16"/>
+                <w:szCs w:val="16"/>
+              </w:rPr>
+            </w:pPr>
+          </w:p>
+        </w:tc>
+        <w:tc>
+          <w:tcPr>
+            <w:tcW w:w="900" w:type="dxa"/>
+            <w:vAlign w:val="center"/>
+          </w:tcPr>
+          <w:p>
+            <w:pPr>
+              <w:rPr>
+                <w:sz w:val="16"/>
+                <w:szCs w:val="16"/>
+              </w:rPr>
+            </w:pPr>
+          </w:p>
+        </w:tc>
+      </w:tr>
+      <w:tr>
+        <w:trPr>
+          <w:trHeight w:val="308"/>
+          <w:jc w:val="center"/>
+        </w:trPr>
+        <w:tc>
+          <w:tcPr>
+            <w:tcW w:w="1320" w:type="dxa"/>
+            <w:tcBorders>
+              <w:top w:val="single" w:sz="4" w:space="0" w:color="auto"/>
+              <w:bottom w:val="single" w:sz="4" w:space="0" w:color="auto"/>
+            </w:tcBorders>
+            <w:vAlign w:val="center"/>
+          </w:tcPr>
+          <w:p>
+            <w:pPr>
+              <w:pStyle w:val="tablecopy"/>
+            </w:pPr>
+          </w:p>
+        </w:tc>
+        <w:tc>
+          <w:tcPr>
+            <w:tcW w:w="1320" w:type="dxa"/>
+            <w:vAlign w:val="center"/>
+          </w:tcPr>
+          <w:p>
+            <w:pPr>
+              <w:pStyle w:val="tablecopy"/>
+            </w:pPr>
+          </w:p>
+        </w:tc>
+        <w:tc>
+          <w:tcPr>
+            <w:tcW w:w="1320" w:type="dxa"/>
+            <w:vAlign w:val="center"/>
+          </w:tcPr>
+          <w:p>
+            <w:pPr>
+              <w:rPr>
+                <w:sz w:val="16"/>
+                <w:szCs w:val="16"/>
+              </w:rPr>
+            </w:pPr>
+          </w:p>
+        </w:tc>
+        <w:tc>
+          <w:tcPr>
+            <w:tcW w:w="900" w:type="dxa"/>
+            <w:vAlign w:val="center"/>
+          </w:tcPr>
+          <w:p>
+            <w:pPr>
+              <w:rPr>
+                <w:sz w:val="16"/>
+                <w:szCs w:val="16"/>
+              </w:rPr>
+            </w:pPr>
+          </w:p>
+        </w:tc>
+      </w:tr>
+      <w:tr>
+        <w:trPr>
+          <w:trHeight w:val="308"/>
+          <w:jc w:val="center"/>
+        </w:trPr>
+        <w:tc>
+          <w:tcPr>
+            <w:tcW w:w="1320" w:type="dxa"/>
+            <w:tcBorders>
+              <w:top w:val="single" w:sz="4" w:space="0" w:color="auto"/>
+            </w:tcBorders>
+            <w:vAlign w:val="center"/>
+          </w:tcPr>
+          <w:p>
+            <w:pPr>
+              <w:pStyle w:val="tablecopy"/>
+            </w:pPr>
+          </w:p>
+        </w:tc>
+        <w:tc>
+          <w:tcPr>
+            <w:tcW w:w="1320" w:type="dxa"/>
+            <w:vAlign w:val="center"/>
+          </w:tcPr>
+          <w:p>
+            <w:pPr>
+              <w:pStyle w:val="tablecopy"/>
+            </w:pPr>
+          </w:p>
+        </w:tc>
+        <w:tc>
+          <w:tcPr>
+            <w:tcW w:w="1320" w:type="dxa"/>
+            <w:vAlign w:val="center"/>
+          </w:tcPr>
+          <w:p>
+            <w:pPr>
+              <w:rPr>
+                <w:sz w:val="16"/>
+                <w:szCs w:val="16"/>
+              </w:rPr>
+            </w:pPr>
+          </w:p>
+        </w:tc>
+        <w:tc>
+          <w:tcPr>
+            <w:tcW w:w="900" w:type="dxa"/>
+            <w:vAlign w:val="center"/>
+          </w:tcPr>
+          <w:p>
+            <w:pPr>
+              <w:rPr>
+                <w:sz w:val="16"/>
+                <w:szCs w:val="16"/>
+              </w:rPr>
+            </w:pPr>
+          </w:p>
+        </w:tc>
+      </w:tr>
+    </w:tbl>
+    <w:p>
+      <w:pPr>
+        <w:pStyle w:val="tablefootnote"/>
+      </w:pPr>
+      <w:r>
+        <w:t xml:space="preserve">Sample </w:t>
+      </w:r>
+      <w:r>
+        <w:t>of</w:t>
+      </w:r>
+      <w:r>
+        <w:t xml:space="preserve"> a </w:t>
+      </w:r>
+      <w:r>
+        <w:t>Table</w:t>
+      </w:r>
+      <w:r>
+        <w:t xml:space="preserve"> </w:t>
+      </w:r>
+      <w:r>
+        <w:t>footnote</w:t>
+      </w:r>
+      <w:r>
+        <w:t xml:space="preserve">. </w:t>
+      </w:r>
+      <w:r>
+        <w:t>(</w:t>
+      </w:r>
+      <w:r>
+        <w:rPr>
+          <w:i/>
+        </w:rPr>
+        <w:t>Table footnote</w:t>
+      </w:r>
+      <w:r>
+        <w:t>)</w:t>
+      </w:r>
+    </w:p>
+    <w:p>
+      <w:pPr>
+        <w:pStyle w:val="figurecaption"/>
+      </w:pPr>
+      <w:r>
+        <w:t xml:space="preserve">Example of a figure </w:t>
+      </w:r>
+      <w:r>
+        <w:t>caption</w:t>
+      </w:r>
+      <w:r>
+        <w:t xml:space="preserve">. </w:t>
       </w:r>
       <w:r>
         <w:rPr>
           <w:iCs/>
         </w:rPr>
+        <w:t>(</w:t>
+      </w:r>
+      <w:r>
+        <w:rPr>
+          <w:i/>
+          <w:iCs/>
+        </w:rPr>
+        <w:t>figure caption</w:t>
+      </w:r>
+      <w:r>
+        <w:rPr>
+          <w:iCs/>
+        </w:rPr>
         <w:t>)</w:t>
       </w:r>
     </w:p>
     <w:p>
       <w:pPr>
-        <w:pStyle w:val="Keywords"/>
-      </w:pPr>
-      <w:r>
-        <w:t>Keywords—</w:t>
-      </w:r>
-      <w:r>
-        <w:t>component</w:t>
-      </w:r>
-      <w:r>
-        <w:t>,</w:t>
-      </w:r>
-      <w:r>
-        <w:t xml:space="preserve"> formatting</w:t>
-      </w:r>
-      <w:r>
-        <w:t>,</w:t>
-      </w:r>
-      <w:r>
-        <w:t xml:space="preserve"> style</w:t>
-      </w:r>
-      <w:r>
-        <w:t>,</w:t>
-      </w:r>
-      <w:r>
-        <w:t xml:space="preserve"> styling</w:t>
-      </w:r>
-      <w:r>
-        <w:t>,</w:t>
-      </w:r>
-      <w:r>
-        <w:t xml:space="preserve"> insert (</w:t>
-      </w:r>
-      <w:r>
-        <w:rPr>
-          <w:b w:val="0"/>
-        </w:rPr>
-        <w:t>key words</w:t>
-      </w:r>
-      <w:r>
-        <w:t>)</w:t>
-      </w:r>
-    </w:p>
-    <w:p>
-      <w:pPr>
-        <w:pStyle w:val="Heading1"/>
-      </w:pPr>
-      <w:r>
-        <w:t>Multiple Linear Regression</w:t>
-      </w:r>
-    </w:p>
-    <w:p>
-      <w:pPr>
-        <w:pStyle w:val="Heading2"/>
-      </w:pPr>
-      <w:r>
-        <w:t>Introduction</w:t>
-      </w:r>
-    </w:p>
-    <w:p>
-      <w:pPr>
-        <w:pStyle w:val="BodyText"/>
-      </w:pPr>
-      <w:r>
-        <w:t xml:space="preserve">First, confirm that you have the correct template for your paper size. This template has been tailored for output on the </w:t>
-      </w:r>
-      <w:r>
-        <w:rPr>
-          <w:lang w:val="en-US"/>
-        </w:rPr>
-        <w:t>A4</w:t>
-      </w:r>
-      <w:r>
-        <w:t xml:space="preserve"> paper size. If you are using </w:t>
-      </w:r>
-      <w:r>
-        <w:rPr>
-          <w:lang w:val="en-US"/>
-        </w:rPr>
-        <w:t>US letter</w:t>
-      </w:r>
-      <w:r>
-        <w:t>-sized paper, please close this</w:t>
-      </w:r>
-      <w:r>
-        <w:t xml:space="preserve"> file and download the </w:t>
-      </w:r>
-      <w:r>
-        <w:rPr>
-          <w:lang w:val="en-US"/>
-        </w:rPr>
-        <w:t xml:space="preserve">Microsoft Word, Letter </w:t>
-      </w:r>
-      <w:r>
-        <w:t>file</w:t>
-      </w:r>
-      <w:r>
-        <w:t>.</w:t>
-      </w:r>
-    </w:p>
-    <w:p>
-      <w:pPr>
-        <w:pStyle w:val="Heading2"/>
-      </w:pPr>
-      <w:r>
-        <w:t>Exploratory Data Analysis</w:t>
-      </w:r>
-    </w:p>
-    <w:p>
-      <w:pPr>
+        <w:jc w:val="both"/>
+      </w:pPr>
+    </w:p>
+    <w:p>
+      <w:pPr>
+        <w:pStyle w:val="ListParagraph"/>
+        <w:ind w:left="1008"/>
+        <w:jc w:val="both"/>
+      </w:pPr>
+    </w:p>
+    <w:p>
+      <w:pPr>
+        <w:jc w:val="both"/>
+      </w:pPr>
+    </w:p>
+    <w:p>
+      <w:pPr>
+        <w:ind w:left="288"/>
         <w:jc w:val="both"/>
       </w:pPr>
     </w:p>
@@ -766,7 +1189,11 @@
       </w:r>
       <w:proofErr w:type="spellEnd"/>
       <w:r>
-        <w:t>. This often leads to confusion because equations do not balance dimensionally. If you must use mixed units, clearly state the units for each quantity that you use in an equation.</w:t>
+        <w:t xml:space="preserve">. This often </w:t>
+      </w:r>
+      <w:r>
+        <w:lastRenderedPageBreak/>
+        <w:t>leads to confusion because equations do not balance dimensionally. If you must use mixed units, clearly state the units for each quantity that you use in an equation.</w:t>
       </w:r>
     </w:p>
     <w:p>
@@ -952,7 +1379,6 @@
         <w:pStyle w:val="BodyText"/>
       </w:pPr>
       <w:r>
-        <w:lastRenderedPageBreak/>
         <w:t>Note that the equation is centered using a center tab stop. Be sure that the symbols in your equation have been defined before or immediately following the equation. Use “(1)”, not “Eq. (1)” or “equation (1)”, except at the beginning of a sentence: “Equation (1) is . . .”</w:t>
       </w:r>
     </w:p>
@@ -1184,10 +1610,7 @@
         <w:t xml:space="preserve">A minimum of one author is required for all conference articles. </w:t>
       </w:r>
       <w:r>
-        <w:t xml:space="preserve">Author names should be listed starting </w:t>
-      </w:r>
-      <w:r>
-        <w:t>from left to right and then moving down to the next line. This is the author sequence that will be used in future citations and by indexing services.</w:t>
+        <w:t>Author names should be listed starting from left to right and then moving down to the next line. This is the author sequence that will be used in future citations and by indexing services.</w:t>
       </w:r>
       <w:r>
         <w:t xml:space="preserve"> </w:t>
@@ -1348,7 +1771,11 @@
         <w:pStyle w:val="BodyText"/>
       </w:pPr>
       <w:r>
-        <w:t>Component heads identify the different components of your paper and are not topically subordinate to each other. Examples include Acknowledgments and References and, for these, the correct style to use is “Heading 5”. Use “figure caption” for your Figure captions, and “table head” for your table title. Run-in heads, such as “Abstract”, will require you to apply a style (in this case, italic) in addition to the style provided by the drop down menu to differentiate the head from the text.</w:t>
+        <w:t xml:space="preserve">Component heads identify the different components of your paper and are not topically subordinate to each other. Examples include Acknowledgments and References and, for these, the correct style to use is “Heading 5”. Use “figure caption” for your Figure captions, and “table head” for your table title. Run-in heads, such as “Abstract”, will require you </w:t>
+      </w:r>
+      <w:r>
+        <w:lastRenderedPageBreak/>
+        <w:t>to apply a style (in this case, italic) in addition to the style provided by the drop down menu to differentiate the head from the text.</w:t>
       </w:r>
     </w:p>
     <w:p>
@@ -1664,11 +2091,7 @@
         <w:pStyle w:val="BodyText"/>
       </w:pPr>
       <w:r>
-        <w:t xml:space="preserve">Figure Labels: Use 8 point Times New Roman for Figure labels. Use words rather than symbols or abbreviations when writing Figure axis labels to avoid confusing the reader. As an </w:t>
-      </w:r>
-      <w:r>
-        <w:lastRenderedPageBreak/>
-        <w:t>example, write the quantity “Magnetization”, or “Magnetization, M”, not just “M”. If including units in the label, present them within parentheses. Do not label axes only with units. In the example, write “Magnetization (A/m)” or “Magnetization {A[m(1)]}”, not just “A/m”. Do not label axes</w:t>
+        <w:t>Figure Labels: Use 8 point Times New Roman for Figure labels. Use words rather than symbols or abbreviations when writing Figure axis labels to avoid confusing the reader. As an example, write the quantity “Magnetization”, or “Magnetization, M”, not just “M”. If including units in the label, present them within parentheses. Do not label axes only with units. In the example, write “Magnetization (A/m)” or “Magnetization {A[m(1)]}”, not just “A/m”. Do not label axes</w:t>
       </w:r>
       <w:r>
         <w:t xml:space="preserve"> </w:t>
@@ -1720,13 +2143,13 @@
       <w:r>
         <w:t>”. Avoid the stilted expression “</w:t>
       </w:r>
+      <w:r>
+        <w:rPr>
+          <w:lang w:val="en-US"/>
+        </w:rPr>
+        <w:t>o</w:t>
+      </w:r>
       <w:proofErr w:type="spellStart"/>
-      <w:r>
-        <w:rPr>
-          <w:lang w:val="en-US"/>
-        </w:rPr>
-        <w:t>o</w:t>
-      </w:r>
       <w:r>
         <w:t>ne</w:t>
       </w:r>
@@ -2367,9 +2790,9 @@
       <w:lvlJc w:val="left"/>
       <w:pPr>
         <w:tabs>
-          <w:tab w:val="num" w:pos="0"/>
-        </w:tabs>
-        <w:ind w:left="0" w:firstLine="0"/>
+          <w:tab w:val="num" w:pos="567"/>
+        </w:tabs>
+        <w:ind w:left="567" w:firstLine="0"/>
       </w:pPr>
       <w:rPr>
         <w:rFonts w:ascii="Symbol" w:hAnsi="Symbol" w:hint="default"/>
@@ -2382,9 +2805,9 @@
       <w:lvlJc w:val="left"/>
       <w:pPr>
         <w:tabs>
-          <w:tab w:val="num" w:pos="720"/>
-        </w:tabs>
-        <w:ind w:left="1080" w:hanging="360"/>
+          <w:tab w:val="num" w:pos="1287"/>
+        </w:tabs>
+        <w:ind w:left="1647" w:hanging="360"/>
       </w:pPr>
       <w:rPr>
         <w:rFonts w:ascii="Symbol" w:hAnsi="Symbol" w:hint="default"/>
@@ -2397,9 +2820,9 @@
       <w:lvlJc w:val="left"/>
       <w:pPr>
         <w:tabs>
-          <w:tab w:val="num" w:pos="1440"/>
-        </w:tabs>
-        <w:ind w:left="1800" w:hanging="360"/>
+          <w:tab w:val="num" w:pos="2007"/>
+        </w:tabs>
+        <w:ind w:left="2367" w:hanging="360"/>
       </w:pPr>
       <w:rPr>
         <w:rFonts w:ascii="Courier New" w:hAnsi="Courier New" w:cs="Courier New" w:hint="default"/>
@@ -2412,9 +2835,9 @@
       <w:lvlJc w:val="left"/>
       <w:pPr>
         <w:tabs>
-          <w:tab w:val="num" w:pos="2160"/>
-        </w:tabs>
-        <w:ind w:left="2520" w:hanging="360"/>
+          <w:tab w:val="num" w:pos="2727"/>
+        </w:tabs>
+        <w:ind w:left="3087" w:hanging="360"/>
       </w:pPr>
       <w:rPr>
         <w:rFonts w:ascii="Wingdings" w:hAnsi="Wingdings" w:hint="default"/>
@@ -2427,9 +2850,9 @@
       <w:lvlJc w:val="left"/>
       <w:pPr>
         <w:tabs>
-          <w:tab w:val="num" w:pos="2880"/>
-        </w:tabs>
-        <w:ind w:left="3240" w:hanging="360"/>
+          <w:tab w:val="num" w:pos="3447"/>
+        </w:tabs>
+        <w:ind w:left="3807" w:hanging="360"/>
       </w:pPr>
       <w:rPr>
         <w:rFonts w:ascii="Wingdings" w:hAnsi="Wingdings" w:hint="default"/>
@@ -2442,9 +2865,9 @@
       <w:lvlJc w:val="left"/>
       <w:pPr>
         <w:tabs>
-          <w:tab w:val="num" w:pos="3600"/>
-        </w:tabs>
-        <w:ind w:left="3960" w:hanging="360"/>
+          <w:tab w:val="num" w:pos="4167"/>
+        </w:tabs>
+        <w:ind w:left="4527" w:hanging="360"/>
       </w:pPr>
       <w:rPr>
         <w:rFonts w:ascii="Symbol" w:hAnsi="Symbol" w:hint="default"/>
@@ -2457,9 +2880,9 @@
       <w:lvlJc w:val="left"/>
       <w:pPr>
         <w:tabs>
-          <w:tab w:val="num" w:pos="4320"/>
-        </w:tabs>
-        <w:ind w:left="4680" w:hanging="360"/>
+          <w:tab w:val="num" w:pos="4887"/>
+        </w:tabs>
+        <w:ind w:left="5247" w:hanging="360"/>
       </w:pPr>
       <w:rPr>
         <w:rFonts w:ascii="Courier New" w:hAnsi="Courier New" w:cs="Courier New" w:hint="default"/>
@@ -2472,9 +2895,9 @@
       <w:lvlJc w:val="left"/>
       <w:pPr>
         <w:tabs>
-          <w:tab w:val="num" w:pos="5040"/>
-        </w:tabs>
-        <w:ind w:left="5400" w:hanging="360"/>
+          <w:tab w:val="num" w:pos="5607"/>
+        </w:tabs>
+        <w:ind w:left="5967" w:hanging="360"/>
       </w:pPr>
       <w:rPr>
         <w:rFonts w:ascii="Wingdings" w:hAnsi="Wingdings" w:hint="default"/>
@@ -2487,9 +2910,9 @@
       <w:lvlJc w:val="left"/>
       <w:pPr>
         <w:tabs>
-          <w:tab w:val="num" w:pos="5760"/>
-        </w:tabs>
-        <w:ind w:left="6120" w:hanging="360"/>
+          <w:tab w:val="num" w:pos="6327"/>
+        </w:tabs>
+        <w:ind w:left="6687" w:hanging="360"/>
       </w:pPr>
       <w:rPr>
         <w:rFonts w:ascii="Wingdings" w:hAnsi="Wingdings" w:hint="default"/>
@@ -3071,6 +3494,119 @@
     </w:lvl>
   </w:abstractNum>
   <w:abstractNum w:abstractNumId="14" w15:restartNumberingAfterBreak="0">
+    <w:nsid w:val="36145085"/>
+    <w:multiLevelType w:val="hybridMultilevel"/>
+    <w:tmpl w:val="A0ECF65A"/>
+    <w:lvl w:ilvl="0" w:tplc="08090001">
+      <w:start w:val="1"/>
+      <w:numFmt w:val="bullet"/>
+      <w:lvlText w:val=""/>
+      <w:lvlJc w:val="left"/>
+      <w:pPr>
+        <w:ind w:left="1440" w:hanging="360"/>
+      </w:pPr>
+      <w:rPr>
+        <w:rFonts w:ascii="Symbol" w:hAnsi="Symbol" w:hint="default"/>
+      </w:rPr>
+    </w:lvl>
+    <w:lvl w:ilvl="1" w:tplc="08090003" w:tentative="1">
+      <w:start w:val="1"/>
+      <w:numFmt w:val="bullet"/>
+      <w:lvlText w:val="o"/>
+      <w:lvlJc w:val="left"/>
+      <w:pPr>
+        <w:ind w:left="2160" w:hanging="360"/>
+      </w:pPr>
+      <w:rPr>
+        <w:rFonts w:ascii="Courier New" w:hAnsi="Courier New" w:cs="Courier New" w:hint="default"/>
+      </w:rPr>
+    </w:lvl>
+    <w:lvl w:ilvl="2" w:tplc="08090005" w:tentative="1">
+      <w:start w:val="1"/>
+      <w:numFmt w:val="bullet"/>
+      <w:lvlText w:val=""/>
+      <w:lvlJc w:val="left"/>
+      <w:pPr>
+        <w:ind w:left="2880" w:hanging="360"/>
+      </w:pPr>
+      <w:rPr>
+        <w:rFonts w:ascii="Wingdings" w:hAnsi="Wingdings" w:hint="default"/>
+      </w:rPr>
+    </w:lvl>
+    <w:lvl w:ilvl="3" w:tplc="08090001" w:tentative="1">
+      <w:start w:val="1"/>
+      <w:numFmt w:val="bullet"/>
+      <w:lvlText w:val=""/>
+      <w:lvlJc w:val="left"/>
+      <w:pPr>
+        <w:ind w:left="3600" w:hanging="360"/>
+      </w:pPr>
+      <w:rPr>
+        <w:rFonts w:ascii="Symbol" w:hAnsi="Symbol" w:hint="default"/>
+      </w:rPr>
+    </w:lvl>
+    <w:lvl w:ilvl="4" w:tplc="08090003" w:tentative="1">
+      <w:start w:val="1"/>
+      <w:numFmt w:val="bullet"/>
+      <w:lvlText w:val="o"/>
+      <w:lvlJc w:val="left"/>
+      <w:pPr>
+        <w:ind w:left="4320" w:hanging="360"/>
+      </w:pPr>
+      <w:rPr>
+        <w:rFonts w:ascii="Courier New" w:hAnsi="Courier New" w:cs="Courier New" w:hint="default"/>
+      </w:rPr>
+    </w:lvl>
+    <w:lvl w:ilvl="5" w:tplc="08090005" w:tentative="1">
+      <w:start w:val="1"/>
+      <w:numFmt w:val="bullet"/>
+      <w:lvlText w:val=""/>
+      <w:lvlJc w:val="left"/>
+      <w:pPr>
+        <w:ind w:left="5040" w:hanging="360"/>
+      </w:pPr>
+      <w:rPr>
+        <w:rFonts w:ascii="Wingdings" w:hAnsi="Wingdings" w:hint="default"/>
+      </w:rPr>
+    </w:lvl>
+    <w:lvl w:ilvl="6" w:tplc="08090001" w:tentative="1">
+      <w:start w:val="1"/>
+      <w:numFmt w:val="bullet"/>
+      <w:lvlText w:val=""/>
+      <w:lvlJc w:val="left"/>
+      <w:pPr>
+        <w:ind w:left="5760" w:hanging="360"/>
+      </w:pPr>
+      <w:rPr>
+        <w:rFonts w:ascii="Symbol" w:hAnsi="Symbol" w:hint="default"/>
+      </w:rPr>
+    </w:lvl>
+    <w:lvl w:ilvl="7" w:tplc="08090003" w:tentative="1">
+      <w:start w:val="1"/>
+      <w:numFmt w:val="bullet"/>
+      <w:lvlText w:val="o"/>
+      <w:lvlJc w:val="left"/>
+      <w:pPr>
+        <w:ind w:left="6480" w:hanging="360"/>
+      </w:pPr>
+      <w:rPr>
+        <w:rFonts w:ascii="Courier New" w:hAnsi="Courier New" w:cs="Courier New" w:hint="default"/>
+      </w:rPr>
+    </w:lvl>
+    <w:lvl w:ilvl="8" w:tplc="08090005" w:tentative="1">
+      <w:start w:val="1"/>
+      <w:numFmt w:val="bullet"/>
+      <w:lvlText w:val=""/>
+      <w:lvlJc w:val="left"/>
+      <w:pPr>
+        <w:ind w:left="7200" w:hanging="360"/>
+      </w:pPr>
+      <w:rPr>
+        <w:rFonts w:ascii="Wingdings" w:hAnsi="Wingdings" w:hint="default"/>
+      </w:rPr>
+    </w:lvl>
+  </w:abstractNum>
+  <w:abstractNum w:abstractNumId="15" w15:restartNumberingAfterBreak="0">
     <w:nsid w:val="37660336"/>
     <w:multiLevelType w:val="hybridMultilevel"/>
     <w:tmpl w:val="754EAC84"/>
@@ -3211,7 +3747,7 @@
       </w:rPr>
     </w:lvl>
   </w:abstractNum>
-  <w:abstractNum w:abstractNumId="15" w15:restartNumberingAfterBreak="0">
+  <w:abstractNum w:abstractNumId="16" w15:restartNumberingAfterBreak="0">
     <w:nsid w:val="39E54FC6"/>
     <w:multiLevelType w:val="singleLevel"/>
     <w:tmpl w:val="5B7288D4"/>
@@ -3231,7 +3767,93 @@
       </w:rPr>
     </w:lvl>
   </w:abstractNum>
-  <w:abstractNum w:abstractNumId="16" w15:restartNumberingAfterBreak="0">
+  <w:abstractNum w:abstractNumId="17" w15:restartNumberingAfterBreak="0">
+    <w:nsid w:val="3C5434F6"/>
+    <w:multiLevelType w:val="hybridMultilevel"/>
+    <w:tmpl w:val="E630859C"/>
+    <w:lvl w:ilvl="0" w:tplc="08090015">
+      <w:start w:val="1"/>
+      <w:numFmt w:val="upperLetter"/>
+      <w:lvlText w:val="%1."/>
+      <w:lvlJc w:val="left"/>
+      <w:pPr>
+        <w:ind w:left="1008" w:hanging="360"/>
+      </w:pPr>
+    </w:lvl>
+    <w:lvl w:ilvl="1" w:tplc="08090019" w:tentative="1">
+      <w:start w:val="1"/>
+      <w:numFmt w:val="lowerLetter"/>
+      <w:lvlText w:val="%2."/>
+      <w:lvlJc w:val="left"/>
+      <w:pPr>
+        <w:ind w:left="1728" w:hanging="360"/>
+      </w:pPr>
+    </w:lvl>
+    <w:lvl w:ilvl="2" w:tplc="0809001B" w:tentative="1">
+      <w:start w:val="1"/>
+      <w:numFmt w:val="lowerRoman"/>
+      <w:lvlText w:val="%3."/>
+      <w:lvlJc w:val="right"/>
+      <w:pPr>
+        <w:ind w:left="2448" w:hanging="180"/>
+      </w:pPr>
+    </w:lvl>
+    <w:lvl w:ilvl="3" w:tplc="0809000F" w:tentative="1">
+      <w:start w:val="1"/>
+      <w:numFmt w:val="decimal"/>
+      <w:lvlText w:val="%4."/>
+      <w:lvlJc w:val="left"/>
+      <w:pPr>
+        <w:ind w:left="3168" w:hanging="360"/>
+      </w:pPr>
+    </w:lvl>
+    <w:lvl w:ilvl="4" w:tplc="08090019" w:tentative="1">
+      <w:start w:val="1"/>
+      <w:numFmt w:val="lowerLetter"/>
+      <w:lvlText w:val="%5."/>
+      <w:lvlJc w:val="left"/>
+      <w:pPr>
+        <w:ind w:left="3888" w:hanging="360"/>
+      </w:pPr>
+    </w:lvl>
+    <w:lvl w:ilvl="5" w:tplc="0809001B" w:tentative="1">
+      <w:start w:val="1"/>
+      <w:numFmt w:val="lowerRoman"/>
+      <w:lvlText w:val="%6."/>
+      <w:lvlJc w:val="right"/>
+      <w:pPr>
+        <w:ind w:left="4608" w:hanging="180"/>
+      </w:pPr>
+    </w:lvl>
+    <w:lvl w:ilvl="6" w:tplc="0809000F" w:tentative="1">
+      <w:start w:val="1"/>
+      <w:numFmt w:val="decimal"/>
+      <w:lvlText w:val="%7."/>
+      <w:lvlJc w:val="left"/>
+      <w:pPr>
+        <w:ind w:left="5328" w:hanging="360"/>
+      </w:pPr>
+    </w:lvl>
+    <w:lvl w:ilvl="7" w:tplc="08090019" w:tentative="1">
+      <w:start w:val="1"/>
+      <w:numFmt w:val="lowerLetter"/>
+      <w:lvlText w:val="%8."/>
+      <w:lvlJc w:val="left"/>
+      <w:pPr>
+        <w:ind w:left="6048" w:hanging="360"/>
+      </w:pPr>
+    </w:lvl>
+    <w:lvl w:ilvl="8" w:tplc="0809001B" w:tentative="1">
+      <w:start w:val="1"/>
+      <w:numFmt w:val="lowerRoman"/>
+      <w:lvlText w:val="%9."/>
+      <w:lvlJc w:val="right"/>
+      <w:pPr>
+        <w:ind w:left="6768" w:hanging="180"/>
+      </w:pPr>
+    </w:lvl>
+  </w:abstractNum>
+  <w:abstractNum w:abstractNumId="18" w15:restartNumberingAfterBreak="0">
     <w:nsid w:val="4189603E"/>
     <w:multiLevelType w:val="multilevel"/>
     <w:tmpl w:val="0AB06E12"/>
@@ -3438,7 +4060,7 @@
       </w:rPr>
     </w:lvl>
   </w:abstractNum>
-  <w:abstractNum w:abstractNumId="17" w15:restartNumberingAfterBreak="0">
+  <w:abstractNum w:abstractNumId="19" w15:restartNumberingAfterBreak="0">
     <w:nsid w:val="493C3F76"/>
     <w:multiLevelType w:val="hybridMultilevel"/>
     <w:tmpl w:val="9A9E418C"/>
@@ -3549,7 +4171,7 @@
       </w:pPr>
     </w:lvl>
   </w:abstractNum>
-  <w:abstractNum w:abstractNumId="18" w15:restartNumberingAfterBreak="0">
+  <w:abstractNum w:abstractNumId="20" w15:restartNumberingAfterBreak="0">
     <w:nsid w:val="52CA544A"/>
     <w:multiLevelType w:val="singleLevel"/>
     <w:tmpl w:val="AED6D67E"/>
@@ -3576,7 +4198,233 @@
       </w:rPr>
     </w:lvl>
   </w:abstractNum>
-  <w:abstractNum w:abstractNumId="19" w15:restartNumberingAfterBreak="0">
+  <w:abstractNum w:abstractNumId="21" w15:restartNumberingAfterBreak="0">
+    <w:nsid w:val="5B8555C8"/>
+    <w:multiLevelType w:val="hybridMultilevel"/>
+    <w:tmpl w:val="6862CD04"/>
+    <w:lvl w:ilvl="0" w:tplc="08090001">
+      <w:start w:val="1"/>
+      <w:numFmt w:val="bullet"/>
+      <w:lvlText w:val=""/>
+      <w:lvlJc w:val="left"/>
+      <w:pPr>
+        <w:ind w:left="1008" w:hanging="360"/>
+      </w:pPr>
+      <w:rPr>
+        <w:rFonts w:ascii="Symbol" w:hAnsi="Symbol" w:hint="default"/>
+      </w:rPr>
+    </w:lvl>
+    <w:lvl w:ilvl="1" w:tplc="08090003" w:tentative="1">
+      <w:start w:val="1"/>
+      <w:numFmt w:val="bullet"/>
+      <w:lvlText w:val="o"/>
+      <w:lvlJc w:val="left"/>
+      <w:pPr>
+        <w:ind w:left="1728" w:hanging="360"/>
+      </w:pPr>
+      <w:rPr>
+        <w:rFonts w:ascii="Courier New" w:hAnsi="Courier New" w:cs="Courier New" w:hint="default"/>
+      </w:rPr>
+    </w:lvl>
+    <w:lvl w:ilvl="2" w:tplc="08090005" w:tentative="1">
+      <w:start w:val="1"/>
+      <w:numFmt w:val="bullet"/>
+      <w:lvlText w:val=""/>
+      <w:lvlJc w:val="left"/>
+      <w:pPr>
+        <w:ind w:left="2448" w:hanging="360"/>
+      </w:pPr>
+      <w:rPr>
+        <w:rFonts w:ascii="Wingdings" w:hAnsi="Wingdings" w:hint="default"/>
+      </w:rPr>
+    </w:lvl>
+    <w:lvl w:ilvl="3" w:tplc="08090001" w:tentative="1">
+      <w:start w:val="1"/>
+      <w:numFmt w:val="bullet"/>
+      <w:lvlText w:val=""/>
+      <w:lvlJc w:val="left"/>
+      <w:pPr>
+        <w:ind w:left="3168" w:hanging="360"/>
+      </w:pPr>
+      <w:rPr>
+        <w:rFonts w:ascii="Symbol" w:hAnsi="Symbol" w:hint="default"/>
+      </w:rPr>
+    </w:lvl>
+    <w:lvl w:ilvl="4" w:tplc="08090003" w:tentative="1">
+      <w:start w:val="1"/>
+      <w:numFmt w:val="bullet"/>
+      <w:lvlText w:val="o"/>
+      <w:lvlJc w:val="left"/>
+      <w:pPr>
+        <w:ind w:left="3888" w:hanging="360"/>
+      </w:pPr>
+      <w:rPr>
+        <w:rFonts w:ascii="Courier New" w:hAnsi="Courier New" w:cs="Courier New" w:hint="default"/>
+      </w:rPr>
+    </w:lvl>
+    <w:lvl w:ilvl="5" w:tplc="08090005" w:tentative="1">
+      <w:start w:val="1"/>
+      <w:numFmt w:val="bullet"/>
+      <w:lvlText w:val=""/>
+      <w:lvlJc w:val="left"/>
+      <w:pPr>
+        <w:ind w:left="4608" w:hanging="360"/>
+      </w:pPr>
+      <w:rPr>
+        <w:rFonts w:ascii="Wingdings" w:hAnsi="Wingdings" w:hint="default"/>
+      </w:rPr>
+    </w:lvl>
+    <w:lvl w:ilvl="6" w:tplc="08090001" w:tentative="1">
+      <w:start w:val="1"/>
+      <w:numFmt w:val="bullet"/>
+      <w:lvlText w:val=""/>
+      <w:lvlJc w:val="left"/>
+      <w:pPr>
+        <w:ind w:left="5328" w:hanging="360"/>
+      </w:pPr>
+      <w:rPr>
+        <w:rFonts w:ascii="Symbol" w:hAnsi="Symbol" w:hint="default"/>
+      </w:rPr>
+    </w:lvl>
+    <w:lvl w:ilvl="7" w:tplc="08090003" w:tentative="1">
+      <w:start w:val="1"/>
+      <w:numFmt w:val="bullet"/>
+      <w:lvlText w:val="o"/>
+      <w:lvlJc w:val="left"/>
+      <w:pPr>
+        <w:ind w:left="6048" w:hanging="360"/>
+      </w:pPr>
+      <w:rPr>
+        <w:rFonts w:ascii="Courier New" w:hAnsi="Courier New" w:cs="Courier New" w:hint="default"/>
+      </w:rPr>
+    </w:lvl>
+    <w:lvl w:ilvl="8" w:tplc="08090005" w:tentative="1">
+      <w:start w:val="1"/>
+      <w:numFmt w:val="bullet"/>
+      <w:lvlText w:val=""/>
+      <w:lvlJc w:val="left"/>
+      <w:pPr>
+        <w:ind w:left="6768" w:hanging="360"/>
+      </w:pPr>
+      <w:rPr>
+        <w:rFonts w:ascii="Wingdings" w:hAnsi="Wingdings" w:hint="default"/>
+      </w:rPr>
+    </w:lvl>
+  </w:abstractNum>
+  <w:abstractNum w:abstractNumId="22" w15:restartNumberingAfterBreak="0">
+    <w:nsid w:val="656469F5"/>
+    <w:multiLevelType w:val="hybridMultilevel"/>
+    <w:tmpl w:val="2ED4D790"/>
+    <w:lvl w:ilvl="0" w:tplc="08090001">
+      <w:start w:val="1"/>
+      <w:numFmt w:val="bullet"/>
+      <w:lvlText w:val=""/>
+      <w:lvlJc w:val="left"/>
+      <w:pPr>
+        <w:ind w:left="1008" w:hanging="360"/>
+      </w:pPr>
+      <w:rPr>
+        <w:rFonts w:ascii="Symbol" w:hAnsi="Symbol" w:hint="default"/>
+      </w:rPr>
+    </w:lvl>
+    <w:lvl w:ilvl="1" w:tplc="08090003" w:tentative="1">
+      <w:start w:val="1"/>
+      <w:numFmt w:val="bullet"/>
+      <w:lvlText w:val="o"/>
+      <w:lvlJc w:val="left"/>
+      <w:pPr>
+        <w:ind w:left="1728" w:hanging="360"/>
+      </w:pPr>
+      <w:rPr>
+        <w:rFonts w:ascii="Courier New" w:hAnsi="Courier New" w:cs="Courier New" w:hint="default"/>
+      </w:rPr>
+    </w:lvl>
+    <w:lvl w:ilvl="2" w:tplc="08090005" w:tentative="1">
+      <w:start w:val="1"/>
+      <w:numFmt w:val="bullet"/>
+      <w:lvlText w:val=""/>
+      <w:lvlJc w:val="left"/>
+      <w:pPr>
+        <w:ind w:left="2448" w:hanging="360"/>
+      </w:pPr>
+      <w:rPr>
+        <w:rFonts w:ascii="Wingdings" w:hAnsi="Wingdings" w:hint="default"/>
+      </w:rPr>
+    </w:lvl>
+    <w:lvl w:ilvl="3" w:tplc="08090001" w:tentative="1">
+      <w:start w:val="1"/>
+      <w:numFmt w:val="bullet"/>
+      <w:lvlText w:val=""/>
+      <w:lvlJc w:val="left"/>
+      <w:pPr>
+        <w:ind w:left="3168" w:hanging="360"/>
+      </w:pPr>
+      <w:rPr>
+        <w:rFonts w:ascii="Symbol" w:hAnsi="Symbol" w:hint="default"/>
+      </w:rPr>
+    </w:lvl>
+    <w:lvl w:ilvl="4" w:tplc="08090003" w:tentative="1">
+      <w:start w:val="1"/>
+      <w:numFmt w:val="bullet"/>
+      <w:lvlText w:val="o"/>
+      <w:lvlJc w:val="left"/>
+      <w:pPr>
+        <w:ind w:left="3888" w:hanging="360"/>
+      </w:pPr>
+      <w:rPr>
+        <w:rFonts w:ascii="Courier New" w:hAnsi="Courier New" w:cs="Courier New" w:hint="default"/>
+      </w:rPr>
+    </w:lvl>
+    <w:lvl w:ilvl="5" w:tplc="08090005" w:tentative="1">
+      <w:start w:val="1"/>
+      <w:numFmt w:val="bullet"/>
+      <w:lvlText w:val=""/>
+      <w:lvlJc w:val="left"/>
+      <w:pPr>
+        <w:ind w:left="4608" w:hanging="360"/>
+      </w:pPr>
+      <w:rPr>
+        <w:rFonts w:ascii="Wingdings" w:hAnsi="Wingdings" w:hint="default"/>
+      </w:rPr>
+    </w:lvl>
+    <w:lvl w:ilvl="6" w:tplc="08090001" w:tentative="1">
+      <w:start w:val="1"/>
+      <w:numFmt w:val="bullet"/>
+      <w:lvlText w:val=""/>
+      <w:lvlJc w:val="left"/>
+      <w:pPr>
+        <w:ind w:left="5328" w:hanging="360"/>
+      </w:pPr>
+      <w:rPr>
+        <w:rFonts w:ascii="Symbol" w:hAnsi="Symbol" w:hint="default"/>
+      </w:rPr>
+    </w:lvl>
+    <w:lvl w:ilvl="7" w:tplc="08090003" w:tentative="1">
+      <w:start w:val="1"/>
+      <w:numFmt w:val="bullet"/>
+      <w:lvlText w:val="o"/>
+      <w:lvlJc w:val="left"/>
+      <w:pPr>
+        <w:ind w:left="6048" w:hanging="360"/>
+      </w:pPr>
+      <w:rPr>
+        <w:rFonts w:ascii="Courier New" w:hAnsi="Courier New" w:cs="Courier New" w:hint="default"/>
+      </w:rPr>
+    </w:lvl>
+    <w:lvl w:ilvl="8" w:tplc="08090005" w:tentative="1">
+      <w:start w:val="1"/>
+      <w:numFmt w:val="bullet"/>
+      <w:lvlText w:val=""/>
+      <w:lvlJc w:val="left"/>
+      <w:pPr>
+        <w:ind w:left="6768" w:hanging="360"/>
+      </w:pPr>
+      <w:rPr>
+        <w:rFonts w:ascii="Wingdings" w:hAnsi="Wingdings" w:hint="default"/>
+      </w:rPr>
+    </w:lvl>
+  </w:abstractNum>
+  <w:abstractNum w:abstractNumId="23" w15:restartNumberingAfterBreak="0">
     <w:nsid w:val="6C402C58"/>
     <w:multiLevelType w:val="hybridMultilevel"/>
     <w:tmpl w:val="9A1CA078"/>
@@ -3721,7 +4569,7 @@
       </w:rPr>
     </w:lvl>
   </w:abstractNum>
-  <w:abstractNum w:abstractNumId="20" w15:restartNumberingAfterBreak="0">
+  <w:abstractNum w:abstractNumId="24" w15:restartNumberingAfterBreak="0">
     <w:nsid w:val="6CD32DA8"/>
     <w:multiLevelType w:val="singleLevel"/>
     <w:tmpl w:val="166470C2"/>
@@ -3748,34 +4596,34 @@
     </w:lvl>
   </w:abstractNum>
   <w:num w:numId="1" w16cid:durableId="1369909383">
-    <w:abstractNumId w:val="14"/>
+    <w:abstractNumId w:val="15"/>
   </w:num>
   <w:num w:numId="2" w16cid:durableId="568543031">
-    <w:abstractNumId w:val="19"/>
+    <w:abstractNumId w:val="23"/>
   </w:num>
   <w:num w:numId="3" w16cid:durableId="1207790780">
     <w:abstractNumId w:val="13"/>
   </w:num>
   <w:num w:numId="4" w16cid:durableId="629168631">
-    <w:abstractNumId w:val="16"/>
+    <w:abstractNumId w:val="18"/>
   </w:num>
   <w:num w:numId="5" w16cid:durableId="1032806882">
-    <w:abstractNumId w:val="16"/>
+    <w:abstractNumId w:val="18"/>
   </w:num>
   <w:num w:numId="6" w16cid:durableId="1614826021">
-    <w:abstractNumId w:val="16"/>
+    <w:abstractNumId w:val="18"/>
   </w:num>
   <w:num w:numId="7" w16cid:durableId="1871990542">
-    <w:abstractNumId w:val="16"/>
+    <w:abstractNumId w:val="18"/>
   </w:num>
   <w:num w:numId="8" w16cid:durableId="2088458160">
-    <w:abstractNumId w:val="18"/>
+    <w:abstractNumId w:val="20"/>
   </w:num>
   <w:num w:numId="9" w16cid:durableId="231694775">
-    <w:abstractNumId w:val="20"/>
+    <w:abstractNumId w:val="24"/>
   </w:num>
   <w:num w:numId="10" w16cid:durableId="2126189682">
-    <w:abstractNumId w:val="15"/>
+    <w:abstractNumId w:val="16"/>
   </w:num>
   <w:num w:numId="11" w16cid:durableId="771515552">
     <w:abstractNumId w:val="12"/>
@@ -3817,22 +4665,34 @@
     <w:abstractNumId w:val="1"/>
   </w:num>
   <w:num w:numId="24" w16cid:durableId="276639338">
+    <w:abstractNumId w:val="19"/>
+  </w:num>
+  <w:num w:numId="25" w16cid:durableId="145707326">
+    <w:abstractNumId w:val="18"/>
+  </w:num>
+  <w:num w:numId="26" w16cid:durableId="1954172963">
+    <w:abstractNumId w:val="18"/>
+  </w:num>
+  <w:num w:numId="27" w16cid:durableId="175583770">
+    <w:abstractNumId w:val="18"/>
+  </w:num>
+  <w:num w:numId="28" w16cid:durableId="139617957">
+    <w:abstractNumId w:val="18"/>
+  </w:num>
+  <w:num w:numId="29" w16cid:durableId="1772125643">
+    <w:abstractNumId w:val="18"/>
+  </w:num>
+  <w:num w:numId="30" w16cid:durableId="929004607">
+    <w:abstractNumId w:val="21"/>
+  </w:num>
+  <w:num w:numId="31" w16cid:durableId="1803644737">
+    <w:abstractNumId w:val="22"/>
+  </w:num>
+  <w:num w:numId="32" w16cid:durableId="1894072475">
     <w:abstractNumId w:val="17"/>
   </w:num>
-  <w:num w:numId="25" w16cid:durableId="145707326">
-    <w:abstractNumId w:val="16"/>
-  </w:num>
-  <w:num w:numId="26" w16cid:durableId="1954172963">
-    <w:abstractNumId w:val="16"/>
-  </w:num>
-  <w:num w:numId="27" w16cid:durableId="175583770">
-    <w:abstractNumId w:val="16"/>
-  </w:num>
-  <w:num w:numId="28" w16cid:durableId="139617957">
-    <w:abstractNumId w:val="16"/>
-  </w:num>
-  <w:num w:numId="29" w16cid:durableId="1772125643">
-    <w:abstractNumId w:val="16"/>
+  <w:num w:numId="33" w16cid:durableId="1050883410">
+    <w:abstractNumId w:val="14"/>
   </w:num>
 </w:numbering>
 </file>
@@ -3864,6 +4724,7 @@
     <w:lsdException w:name="Subtitle" w:qFormat="1"/>
     <w:lsdException w:name="Strong" w:qFormat="1"/>
     <w:lsdException w:name="Emphasis" w:qFormat="1"/>
+    <w:lsdException w:name="Normal (Web)" w:uiPriority="99"/>
     <w:lsdException w:name="Normal Table" w:semiHidden="1" w:unhideWhenUsed="1"/>
     <w:lsdException w:name="Table Simple 1" w:semiHidden="1" w:unhideWhenUsed="1"/>
     <w:lsdException w:name="Table Simple 2" w:semiHidden="1" w:unhideWhenUsed="1"/>
@@ -4251,6 +5112,7 @@
   <w:style w:type="character" w:default="1" w:styleId="DefaultParagraphFont">
     <w:name w:val="Default Paragraph Font"/>
     <w:uiPriority w:val="1"/>
+    <w:semiHidden/>
     <w:unhideWhenUsed/>
   </w:style>
   <w:style w:type="table" w:default="1" w:styleId="TableNormal">
@@ -4565,6 +5427,59 @@
     <w:link w:val="Footer"/>
     <w:rsid w:val="001A3B3D"/>
   </w:style>
+  <w:style w:type="paragraph" w:styleId="NormalWeb">
+    <w:name w:val="Normal (Web)"/>
+    <w:basedOn w:val="Normal"/>
+    <w:uiPriority w:val="99"/>
+    <w:unhideWhenUsed/>
+    <w:rsid w:val="00B365E7"/>
+    <w:pPr>
+      <w:spacing w:before="100" w:beforeAutospacing="1" w:after="100" w:afterAutospacing="1"/>
+      <w:jc w:val="left"/>
+    </w:pPr>
+    <w:rPr>
+      <w:rFonts w:eastAsia="Times New Roman"/>
+      <w:sz w:val="24"/>
+      <w:szCs w:val="24"/>
+      <w:lang w:val="en-IE" w:eastAsia="en-GB"/>
+    </w:rPr>
+  </w:style>
+  <w:style w:type="character" w:customStyle="1" w:styleId="katex-mathml">
+    <w:name w:val="katex-mathml"/>
+    <w:basedOn w:val="DefaultParagraphFont"/>
+    <w:rsid w:val="00B365E7"/>
+  </w:style>
+  <w:style w:type="character" w:customStyle="1" w:styleId="mord">
+    <w:name w:val="mord"/>
+    <w:basedOn w:val="DefaultParagraphFont"/>
+    <w:rsid w:val="00B365E7"/>
+  </w:style>
+  <w:style w:type="character" w:customStyle="1" w:styleId="vlist-s">
+    <w:name w:val="vlist-s"/>
+    <w:basedOn w:val="DefaultParagraphFont"/>
+    <w:rsid w:val="00B365E7"/>
+  </w:style>
+  <w:style w:type="character" w:customStyle="1" w:styleId="mpunct">
+    <w:name w:val="mpunct"/>
+    <w:basedOn w:val="DefaultParagraphFont"/>
+    <w:rsid w:val="00B365E7"/>
+  </w:style>
+  <w:style w:type="character" w:customStyle="1" w:styleId="apple-converted-space">
+    <w:name w:val="apple-converted-space"/>
+    <w:basedOn w:val="DefaultParagraphFont"/>
+    <w:rsid w:val="00B365E7"/>
+  </w:style>
+  <w:style w:type="paragraph" w:styleId="ListParagraph">
+    <w:name w:val="List Paragraph"/>
+    <w:basedOn w:val="Normal"/>
+    <w:uiPriority w:val="34"/>
+    <w:qFormat/>
+    <w:rsid w:val="00644252"/>
+    <w:pPr>
+      <w:ind w:left="720"/>
+      <w:contextualSpacing/>
+    </w:pPr>
+  </w:style>
 </w:styles>
 </file>
 

</xml_diff>